<commit_message>
updated addendum template to get rid of case_name
</commit_message>
<xml_diff>
--- a/docassemble/VTFeeWaiverWithIncludeYMLFile/data/templates/VT_fee_waiver_addendum.docx
+++ b/docassemble/VTFeeWaiverWithIncludeYMLFile/data/templates/VT_fee_waiver_addendum.docx
@@ -1,6 +1,6 @@
 
 <file path=word/document.xml><?xml version="1.0" encoding="utf-8"?>
-<w:document xmlns:wpc="http://schemas.microsoft.com/office/word/2010/wordprocessingCanvas" xmlns:cx="http://schemas.microsoft.com/office/drawing/2014/chartex" xmlns:cx1="http://schemas.microsoft.com/office/drawing/2015/9/8/chartex" xmlns:cx2="http://schemas.microsoft.com/office/drawing/2015/10/21/chartex" xmlns:cx3="http://schemas.microsoft.com/office/drawing/2016/5/9/chartex" xmlns:cx4="http://schemas.microsoft.com/office/drawing/2016/5/10/chartex" xmlns:cx5="http://schemas.microsoft.com/office/drawing/2016/5/11/chartex" xmlns:cx6="http://schemas.microsoft.com/office/drawing/2016/5/12/chartex" xmlns:cx7="http://schemas.microsoft.com/office/drawing/2016/5/13/chartex" xmlns:cx8="http://schemas.microsoft.com/office/drawing/2016/5/14/chartex" xmlns:mc="http://schemas.openxmlformats.org/markup-compatibility/2006" xmlns:aink="http://schemas.microsoft.com/office/drawing/2016/ink" xmlns:am3d="http://schemas.microsoft.com/office/drawing/2017/model3d" xmlns:o="urn:schemas-microsoft-com:office:office" xmlns:oel="http://schemas.microsoft.com/office/2019/extlst" xmlns:r="http://schemas.openxmlformats.org/officeDocument/2006/relationships" xmlns:m="http://schemas.openxmlformats.org/officeDocument/2006/math" xmlns:v="urn:schemas-microsoft-com:vml" xmlns:wp14="http://schemas.microsoft.com/office/word/2010/wordprocessingDrawing" xmlns:wp="http://schemas.openxmlformats.org/drawingml/2006/wordprocessingDrawing" xmlns:w10="urn:schemas-microsoft-com:office:word" xmlns:w="http://schemas.openxmlformats.org/wordprocessingml/2006/main" xmlns:w14="http://schemas.microsoft.com/office/word/2010/wordml" xmlns:w15="http://schemas.microsoft.com/office/word/2012/wordml" xmlns:w16cex="http://schemas.microsoft.com/office/word/2018/wordml/cex" xmlns:w16cid="http://schemas.microsoft.com/office/word/2016/wordml/cid" xmlns:w16="http://schemas.microsoft.com/office/word/2018/wordml" xmlns:w16du="http://schemas.microsoft.com/office/word/2023/wordml/word16du" xmlns:w16sdtdh="http://schemas.microsoft.com/office/word/2020/wordml/sdtdatahash" xmlns:w16se="http://schemas.microsoft.com/office/word/2015/wordml/symex" xmlns:wpg="http://schemas.microsoft.com/office/word/2010/wordprocessingGroup" xmlns:wpi="http://schemas.microsoft.com/office/word/2010/wordprocessingInk" xmlns:wne="http://schemas.microsoft.com/office/word/2006/wordml" xmlns:wps="http://schemas.microsoft.com/office/word/2010/wordprocessingShape" mc:Ignorable="w14 w15 w16se w16cid w16 w16cex w16sdtdh w16du wp14">
+<w:document xmlns:wpc="http://schemas.microsoft.com/office/word/2010/wordprocessingCanvas" xmlns:cx="http://schemas.microsoft.com/office/drawing/2014/chartex" xmlns:cx1="http://schemas.microsoft.com/office/drawing/2015/9/8/chartex" xmlns:cx2="http://schemas.microsoft.com/office/drawing/2015/10/21/chartex" xmlns:cx3="http://schemas.microsoft.com/office/drawing/2016/5/9/chartex" xmlns:cx4="http://schemas.microsoft.com/office/drawing/2016/5/10/chartex" xmlns:cx5="http://schemas.microsoft.com/office/drawing/2016/5/11/chartex" xmlns:cx6="http://schemas.microsoft.com/office/drawing/2016/5/12/chartex" xmlns:cx7="http://schemas.microsoft.com/office/drawing/2016/5/13/chartex" xmlns:cx8="http://schemas.microsoft.com/office/drawing/2016/5/14/chartex" xmlns:mc="http://schemas.openxmlformats.org/markup-compatibility/2006" xmlns:aink="http://schemas.microsoft.com/office/drawing/2016/ink" xmlns:am3d="http://schemas.microsoft.com/office/drawing/2017/model3d" xmlns:o="urn:schemas-microsoft-com:office:office" xmlns:oel="http://schemas.microsoft.com/office/2019/extlst" xmlns:r="http://schemas.openxmlformats.org/officeDocument/2006/relationships" xmlns:m="http://schemas.openxmlformats.org/officeDocument/2006/math" xmlns:v="urn:schemas-microsoft-com:vml" xmlns:wp14="http://schemas.microsoft.com/office/word/2010/wordprocessingDrawing" xmlns:wp="http://schemas.openxmlformats.org/drawingml/2006/wordprocessingDrawing" xmlns:w10="urn:schemas-microsoft-com:office:word" xmlns:w="http://schemas.openxmlformats.org/wordprocessingml/2006/main" xmlns:w14="http://schemas.microsoft.com/office/word/2010/wordml" xmlns:w15="http://schemas.microsoft.com/office/word/2012/wordml" xmlns:w16cex="http://schemas.microsoft.com/office/word/2018/wordml/cex" xmlns:w16cid="http://schemas.microsoft.com/office/word/2016/wordml/cid" xmlns:w16="http://schemas.microsoft.com/office/word/2018/wordml" xmlns:w16du="http://schemas.microsoft.com/office/word/2023/wordml/word16du" xmlns:w16sdtdh="http://schemas.microsoft.com/office/word/2020/wordml/sdtdatahash" xmlns:w16sdtfl="http://schemas.microsoft.com/office/word/2024/wordml/sdtformatlock" xmlns:w16se="http://schemas.microsoft.com/office/word/2015/wordml/symex" xmlns:wpg="http://schemas.microsoft.com/office/word/2010/wordprocessingGroup" xmlns:wpi="http://schemas.microsoft.com/office/word/2010/wordprocessingInk" xmlns:wne="http://schemas.microsoft.com/office/word/2006/wordml" xmlns:wps="http://schemas.microsoft.com/office/word/2010/wordprocessingShape" mc:Ignorable="w14 w15 w16se w16cid w16 w16cex w16sdtdh w16sdtfl w16du wp14">
   <w:body>
     <w:p>
       <w:pPr>
@@ -182,12 +182,106 @@
     <w:p>
       <w:pPr>
         <w:pStyle w:val="Heading2"/>
-        <w:spacing w:before="0"/>
-        <w:rPr>
-          <w:sz w:val="26"/>
-          <w:szCs w:val="26"/>
-        </w:rPr>
-      </w:pPr>
+        <w:rPr>
+          <w:sz w:val="26"/>
+          <w:szCs w:val="26"/>
+        </w:rPr>
+      </w:pPr>
+      <w:r>
+        <w:rPr>
+          <w:sz w:val="26"/>
+          <w:szCs w:val="26"/>
+        </w:rPr>
+        <w:t>{%p if</w:t>
+      </w:r>
+      <w:r>
+        <w:rPr>
+          <w:sz w:val="26"/>
+          <w:szCs w:val="26"/>
+        </w:rPr>
+        <w:t xml:space="preserve"> </w:t>
+      </w:r>
+      <w:proofErr w:type="spellStart"/>
+      <w:r>
+        <w:rPr>
+          <w:sz w:val="26"/>
+          <w:szCs w:val="26"/>
+        </w:rPr>
+        <w:t>user_role</w:t>
+      </w:r>
+      <w:proofErr w:type="spellEnd"/>
+      <w:r>
+        <w:rPr>
+          <w:sz w:val="26"/>
+          <w:szCs w:val="26"/>
+        </w:rPr>
+        <w:t xml:space="preserve"> == "defendant"</w:t>
+      </w:r>
+      <w:r>
+        <w:rPr>
+          <w:sz w:val="26"/>
+          <w:szCs w:val="26"/>
+        </w:rPr>
+        <w:t xml:space="preserve"> </w:t>
+      </w:r>
+      <w:r>
+        <w:rPr>
+          <w:sz w:val="26"/>
+          <w:szCs w:val="26"/>
+        </w:rPr>
+        <w:t>%}</w:t>
+      </w:r>
+      <w:r>
+        <w:rPr>
+          <w:sz w:val="26"/>
+          <w:szCs w:val="26"/>
+        </w:rPr>
+        <w:br/>
+      </w:r>
+      <w:r>
+        <w:rPr>
+          <w:sz w:val="26"/>
+          <w:szCs w:val="26"/>
+        </w:rPr>
+        <w:t>{</w:t>
+      </w:r>
+      <w:r>
+        <w:rPr>
+          <w:sz w:val="26"/>
+          <w:szCs w:val="26"/>
+        </w:rPr>
+        <w:t xml:space="preserve">{ </w:t>
+      </w:r>
+      <w:proofErr w:type="spellStart"/>
+      <w:r>
+        <w:rPr>
+          <w:sz w:val="26"/>
+          <w:szCs w:val="26"/>
+        </w:rPr>
+        <w:t>other_parties.short_list</w:t>
+      </w:r>
+      <w:proofErr w:type="spellEnd"/>
+      <w:r>
+        <w:rPr>
+          <w:sz w:val="26"/>
+          <w:szCs w:val="26"/>
+        </w:rPr>
+        <w:t>(2)</w:t>
+      </w:r>
+      <w:r>
+        <w:rPr>
+          <w:sz w:val="26"/>
+          <w:szCs w:val="26"/>
+        </w:rPr>
+        <w:t xml:space="preserve"> }}</w:t>
+      </w:r>
+      <w:r>
+        <w:rPr>
+          <w:sz w:val="26"/>
+          <w:szCs w:val="26"/>
+        </w:rPr>
+        <w:t xml:space="preserve">  v. </w:t>
+      </w:r>
       <w:r>
         <w:rPr>
           <w:sz w:val="26"/>
@@ -195,15 +289,13 @@
         </w:rPr>
         <w:t xml:space="preserve">{{ </w:t>
       </w:r>
-      <w:proofErr w:type="spellStart"/>
-      <w:r>
-        <w:rPr>
-          <w:sz w:val="26"/>
-          <w:szCs w:val="26"/>
-        </w:rPr>
-        <w:t>case_name</w:t>
-      </w:r>
-      <w:proofErr w:type="spellEnd"/>
+      <w:r>
+        <w:rPr>
+          <w:sz w:val="26"/>
+          <w:szCs w:val="26"/>
+        </w:rPr>
+        <w:t>users[0]</w:t>
+      </w:r>
       <w:r>
         <w:rPr>
           <w:sz w:val="26"/>
@@ -214,12 +306,154 @@
     </w:p>
     <w:p>
       <w:pPr>
-        <w:rPr>
-          <w:rFonts w:ascii="Arial" w:hAnsi="Arial" w:cs="Arial"/>
-          <w:sz w:val="28"/>
-          <w:szCs w:val="28"/>
-        </w:rPr>
-      </w:pPr>
+        <w:pStyle w:val="Heading2"/>
+        <w:rPr>
+          <w:sz w:val="26"/>
+          <w:szCs w:val="26"/>
+        </w:rPr>
+      </w:pPr>
+      <w:r>
+        <w:rPr>
+          <w:sz w:val="26"/>
+          <w:szCs w:val="26"/>
+        </w:rPr>
+        <w:t>{%p</w:t>
+      </w:r>
+      <w:r>
+        <w:rPr>
+          <w:sz w:val="26"/>
+          <w:szCs w:val="26"/>
+        </w:rPr>
+        <w:t xml:space="preserve"> </w:t>
+      </w:r>
+      <w:r>
+        <w:rPr>
+          <w:sz w:val="26"/>
+          <w:szCs w:val="26"/>
+        </w:rPr>
+        <w:t>else</w:t>
+      </w:r>
+      <w:r>
+        <w:rPr>
+          <w:sz w:val="26"/>
+          <w:szCs w:val="26"/>
+        </w:rPr>
+        <w:t xml:space="preserve"> </w:t>
+      </w:r>
+      <w:r>
+        <w:rPr>
+          <w:sz w:val="26"/>
+          <w:szCs w:val="26"/>
+        </w:rPr>
+        <w:t>%}</w:t>
+      </w:r>
+      <w:r>
+        <w:rPr>
+          <w:sz w:val="26"/>
+          <w:szCs w:val="26"/>
+        </w:rPr>
+        <w:br/>
+      </w:r>
+      <w:r>
+        <w:rPr>
+          <w:sz w:val="26"/>
+          <w:szCs w:val="26"/>
+        </w:rPr>
+        <w:t>{{</w:t>
+      </w:r>
+      <w:r>
+        <w:rPr>
+          <w:sz w:val="26"/>
+          <w:szCs w:val="26"/>
+        </w:rPr>
+        <w:t xml:space="preserve"> </w:t>
+      </w:r>
+      <w:r>
+        <w:rPr>
+          <w:sz w:val="26"/>
+          <w:szCs w:val="26"/>
+        </w:rPr>
+        <w:t>users[0]</w:t>
+      </w:r>
+      <w:r>
+        <w:rPr>
+          <w:sz w:val="26"/>
+          <w:szCs w:val="26"/>
+        </w:rPr>
+        <w:t xml:space="preserve"> </w:t>
+      </w:r>
+      <w:r>
+        <w:rPr>
+          <w:sz w:val="26"/>
+          <w:szCs w:val="26"/>
+        </w:rPr>
+        <w:t>}}</w:t>
+      </w:r>
+      <w:r>
+        <w:rPr>
+          <w:sz w:val="26"/>
+          <w:szCs w:val="26"/>
+        </w:rPr>
+        <w:t xml:space="preserve"> </w:t>
+      </w:r>
+      <w:r>
+        <w:rPr>
+          <w:sz w:val="26"/>
+          <w:szCs w:val="26"/>
+        </w:rPr>
+        <w:t xml:space="preserve">v. </w:t>
+      </w:r>
+      <w:r>
+        <w:rPr>
+          <w:sz w:val="26"/>
+          <w:szCs w:val="26"/>
+        </w:rPr>
+        <w:t xml:space="preserve">{{ </w:t>
+      </w:r>
+      <w:proofErr w:type="spellStart"/>
+      <w:r>
+        <w:rPr>
+          <w:sz w:val="26"/>
+          <w:szCs w:val="26"/>
+        </w:rPr>
+        <w:t>other_parties.short_list</w:t>
+      </w:r>
+      <w:proofErr w:type="spellEnd"/>
+      <w:r>
+        <w:rPr>
+          <w:sz w:val="26"/>
+          <w:szCs w:val="26"/>
+        </w:rPr>
+        <w:t>(2)</w:t>
+      </w:r>
+      <w:r>
+        <w:rPr>
+          <w:sz w:val="26"/>
+          <w:szCs w:val="26"/>
+        </w:rPr>
+        <w:t xml:space="preserve"> </w:t>
+      </w:r>
+      <w:r>
+        <w:rPr>
+          <w:sz w:val="26"/>
+          <w:szCs w:val="26"/>
+        </w:rPr>
+        <w:t>}}</w:t>
+      </w:r>
+      <w:r>
+        <w:rPr>
+          <w:sz w:val="26"/>
+          <w:szCs w:val="26"/>
+        </w:rPr>
+        <w:br/>
+      </w:r>
+      <w:r>
+        <w:rPr>
+          <w:sz w:val="26"/>
+          <w:szCs w:val="26"/>
+        </w:rPr>
+        <w:t>{%p endif %}</w:t>
+      </w:r>
     </w:p>
     <w:p>
       <w:pPr>
@@ -671,7 +905,16 @@
                 <w:sz w:val="24"/>
                 <w:szCs w:val="24"/>
               </w:rPr>
-              <w:t>{% else %}</w:t>
+              <w:t xml:space="preserve">{% else </w:t>
+            </w:r>
+            <w:proofErr w:type="gramStart"/>
+            <w:r>
+              <w:rPr>
+                <w:rFonts w:ascii="Arial" w:hAnsi="Arial" w:cs="Arial"/>
+                <w:sz w:val="24"/>
+                <w:szCs w:val="24"/>
+              </w:rPr>
+              <w:t>%}</w:t>
             </w:r>
             <w:r>
               <w:rPr>
@@ -696,7 +939,16 @@
                 <w:sz w:val="24"/>
                 <w:szCs w:val="24"/>
               </w:rPr>
-              <w:t>row.</w:t>
+              <w:t>row</w:t>
+            </w:r>
+            <w:proofErr w:type="gramEnd"/>
+            <w:r>
+              <w:rPr>
+                <w:rFonts w:ascii="Arial" w:eastAsia="Calibri" w:hAnsi="Arial" w:cs="Arial"/>
+                <w:sz w:val="24"/>
+                <w:szCs w:val="24"/>
+              </w:rPr>
+              <w:t>.</w:t>
             </w:r>
             <w:r>
               <w:rPr>
@@ -1779,6 +2031,7 @@
                 <w:sz w:val="24"/>
                 <w:szCs w:val="24"/>
               </w:rPr>
+              <w:lastRenderedPageBreak/>
               <w:t xml:space="preserve">{%tr for row in </w:t>
             </w:r>
             <w:proofErr w:type="spellStart"/>
@@ -1870,7 +2123,6 @@
                 <w:sz w:val="24"/>
                 <w:szCs w:val="24"/>
               </w:rPr>
-              <w:lastRenderedPageBreak/>
               <w:t>{</w:t>
             </w:r>
             <w:r>
@@ -3617,7 +3869,7 @@
 </file>
 
 <file path=word/endnotes.xml><?xml version="1.0" encoding="utf-8"?>
-<w:endnotes xmlns:wpc="http://schemas.microsoft.com/office/word/2010/wordprocessingCanvas" xmlns:cx="http://schemas.microsoft.com/office/drawing/2014/chartex" xmlns:cx1="http://schemas.microsoft.com/office/drawing/2015/9/8/chartex" xmlns:cx2="http://schemas.microsoft.com/office/drawing/2015/10/21/chartex" xmlns:cx3="http://schemas.microsoft.com/office/drawing/2016/5/9/chartex" xmlns:cx4="http://schemas.microsoft.com/office/drawing/2016/5/10/chartex" xmlns:cx5="http://schemas.microsoft.com/office/drawing/2016/5/11/chartex" xmlns:cx6="http://schemas.microsoft.com/office/drawing/2016/5/12/chartex" xmlns:cx7="http://schemas.microsoft.com/office/drawing/2016/5/13/chartex" xmlns:cx8="http://schemas.microsoft.com/office/drawing/2016/5/14/chartex" xmlns:mc="http://schemas.openxmlformats.org/markup-compatibility/2006" xmlns:aink="http://schemas.microsoft.com/office/drawing/2016/ink" xmlns:am3d="http://schemas.microsoft.com/office/drawing/2017/model3d" xmlns:o="urn:schemas-microsoft-com:office:office" xmlns:oel="http://schemas.microsoft.com/office/2019/extlst" xmlns:r="http://schemas.openxmlformats.org/officeDocument/2006/relationships" xmlns:m="http://schemas.openxmlformats.org/officeDocument/2006/math" xmlns:v="urn:schemas-microsoft-com:vml" xmlns:wp14="http://schemas.microsoft.com/office/word/2010/wordprocessingDrawing" xmlns:wp="http://schemas.openxmlformats.org/drawingml/2006/wordprocessingDrawing" xmlns:w10="urn:schemas-microsoft-com:office:word" xmlns:w="http://schemas.openxmlformats.org/wordprocessingml/2006/main" xmlns:w14="http://schemas.microsoft.com/office/word/2010/wordml" xmlns:w15="http://schemas.microsoft.com/office/word/2012/wordml" xmlns:w16cex="http://schemas.microsoft.com/office/word/2018/wordml/cex" xmlns:w16cid="http://schemas.microsoft.com/office/word/2016/wordml/cid" xmlns:w16="http://schemas.microsoft.com/office/word/2018/wordml" xmlns:w16du="http://schemas.microsoft.com/office/word/2023/wordml/word16du" xmlns:w16sdtdh="http://schemas.microsoft.com/office/word/2020/wordml/sdtdatahash" xmlns:w16se="http://schemas.microsoft.com/office/word/2015/wordml/symex" xmlns:wpg="http://schemas.microsoft.com/office/word/2010/wordprocessingGroup" xmlns:wpi="http://schemas.microsoft.com/office/word/2010/wordprocessingInk" xmlns:wne="http://schemas.microsoft.com/office/word/2006/wordml" xmlns:wps="http://schemas.microsoft.com/office/word/2010/wordprocessingShape" mc:Ignorable="w14 w15 w16se w16cid w16 w16cex w16sdtdh w16du wp14">
+<w:endnotes xmlns:wpc="http://schemas.microsoft.com/office/word/2010/wordprocessingCanvas" xmlns:cx="http://schemas.microsoft.com/office/drawing/2014/chartex" xmlns:cx1="http://schemas.microsoft.com/office/drawing/2015/9/8/chartex" xmlns:cx2="http://schemas.microsoft.com/office/drawing/2015/10/21/chartex" xmlns:cx3="http://schemas.microsoft.com/office/drawing/2016/5/9/chartex" xmlns:cx4="http://schemas.microsoft.com/office/drawing/2016/5/10/chartex" xmlns:cx5="http://schemas.microsoft.com/office/drawing/2016/5/11/chartex" xmlns:cx6="http://schemas.microsoft.com/office/drawing/2016/5/12/chartex" xmlns:cx7="http://schemas.microsoft.com/office/drawing/2016/5/13/chartex" xmlns:cx8="http://schemas.microsoft.com/office/drawing/2016/5/14/chartex" xmlns:mc="http://schemas.openxmlformats.org/markup-compatibility/2006" xmlns:aink="http://schemas.microsoft.com/office/drawing/2016/ink" xmlns:am3d="http://schemas.microsoft.com/office/drawing/2017/model3d" xmlns:o="urn:schemas-microsoft-com:office:office" xmlns:oel="http://schemas.microsoft.com/office/2019/extlst" xmlns:r="http://schemas.openxmlformats.org/officeDocument/2006/relationships" xmlns:m="http://schemas.openxmlformats.org/officeDocument/2006/math" xmlns:v="urn:schemas-microsoft-com:vml" xmlns:wp14="http://schemas.microsoft.com/office/word/2010/wordprocessingDrawing" xmlns:wp="http://schemas.openxmlformats.org/drawingml/2006/wordprocessingDrawing" xmlns:w10="urn:schemas-microsoft-com:office:word" xmlns:w="http://schemas.openxmlformats.org/wordprocessingml/2006/main" xmlns:w14="http://schemas.microsoft.com/office/word/2010/wordml" xmlns:w15="http://schemas.microsoft.com/office/word/2012/wordml" xmlns:w16cex="http://schemas.microsoft.com/office/word/2018/wordml/cex" xmlns:w16cid="http://schemas.microsoft.com/office/word/2016/wordml/cid" xmlns:w16="http://schemas.microsoft.com/office/word/2018/wordml" xmlns:w16du="http://schemas.microsoft.com/office/word/2023/wordml/word16du" xmlns:w16sdtdh="http://schemas.microsoft.com/office/word/2020/wordml/sdtdatahash" xmlns:w16sdtfl="http://schemas.microsoft.com/office/word/2024/wordml/sdtformatlock" xmlns:w16se="http://schemas.microsoft.com/office/word/2015/wordml/symex" xmlns:wpg="http://schemas.microsoft.com/office/word/2010/wordprocessingGroup" xmlns:wpi="http://schemas.microsoft.com/office/word/2010/wordprocessingInk" xmlns:wne="http://schemas.microsoft.com/office/word/2006/wordml" xmlns:wps="http://schemas.microsoft.com/office/word/2010/wordprocessingShape" mc:Ignorable="w14 w15 w16se w16cid w16 w16cex w16sdtdh w16sdtfl w16du wp14">
   <w:endnote w:type="separator" w:id="-1">
     <w:p>
       <w:pPr>
@@ -3642,7 +3894,7 @@
 </file>
 
 <file path=word/footnotes.xml><?xml version="1.0" encoding="utf-8"?>
-<w:footnotes xmlns:wpc="http://schemas.microsoft.com/office/word/2010/wordprocessingCanvas" xmlns:cx="http://schemas.microsoft.com/office/drawing/2014/chartex" xmlns:cx1="http://schemas.microsoft.com/office/drawing/2015/9/8/chartex" xmlns:cx2="http://schemas.microsoft.com/office/drawing/2015/10/21/chartex" xmlns:cx3="http://schemas.microsoft.com/office/drawing/2016/5/9/chartex" xmlns:cx4="http://schemas.microsoft.com/office/drawing/2016/5/10/chartex" xmlns:cx5="http://schemas.microsoft.com/office/drawing/2016/5/11/chartex" xmlns:cx6="http://schemas.microsoft.com/office/drawing/2016/5/12/chartex" xmlns:cx7="http://schemas.microsoft.com/office/drawing/2016/5/13/chartex" xmlns:cx8="http://schemas.microsoft.com/office/drawing/2016/5/14/chartex" xmlns:mc="http://schemas.openxmlformats.org/markup-compatibility/2006" xmlns:aink="http://schemas.microsoft.com/office/drawing/2016/ink" xmlns:am3d="http://schemas.microsoft.com/office/drawing/2017/model3d" xmlns:o="urn:schemas-microsoft-com:office:office" xmlns:oel="http://schemas.microsoft.com/office/2019/extlst" xmlns:r="http://schemas.openxmlformats.org/officeDocument/2006/relationships" xmlns:m="http://schemas.openxmlformats.org/officeDocument/2006/math" xmlns:v="urn:schemas-microsoft-com:vml" xmlns:wp14="http://schemas.microsoft.com/office/word/2010/wordprocessingDrawing" xmlns:wp="http://schemas.openxmlformats.org/drawingml/2006/wordprocessingDrawing" xmlns:w10="urn:schemas-microsoft-com:office:word" xmlns:w="http://schemas.openxmlformats.org/wordprocessingml/2006/main" xmlns:w14="http://schemas.microsoft.com/office/word/2010/wordml" xmlns:w15="http://schemas.microsoft.com/office/word/2012/wordml" xmlns:w16cex="http://schemas.microsoft.com/office/word/2018/wordml/cex" xmlns:w16cid="http://schemas.microsoft.com/office/word/2016/wordml/cid" xmlns:w16="http://schemas.microsoft.com/office/word/2018/wordml" xmlns:w16du="http://schemas.microsoft.com/office/word/2023/wordml/word16du" xmlns:w16sdtdh="http://schemas.microsoft.com/office/word/2020/wordml/sdtdatahash" xmlns:w16se="http://schemas.microsoft.com/office/word/2015/wordml/symex" xmlns:wpg="http://schemas.microsoft.com/office/word/2010/wordprocessingGroup" xmlns:wpi="http://schemas.microsoft.com/office/word/2010/wordprocessingInk" xmlns:wne="http://schemas.microsoft.com/office/word/2006/wordml" xmlns:wps="http://schemas.microsoft.com/office/word/2010/wordprocessingShape" mc:Ignorable="w14 w15 w16se w16cid w16 w16cex w16sdtdh w16du wp14">
+<w:footnotes xmlns:wpc="http://schemas.microsoft.com/office/word/2010/wordprocessingCanvas" xmlns:cx="http://schemas.microsoft.com/office/drawing/2014/chartex" xmlns:cx1="http://schemas.microsoft.com/office/drawing/2015/9/8/chartex" xmlns:cx2="http://schemas.microsoft.com/office/drawing/2015/10/21/chartex" xmlns:cx3="http://schemas.microsoft.com/office/drawing/2016/5/9/chartex" xmlns:cx4="http://schemas.microsoft.com/office/drawing/2016/5/10/chartex" xmlns:cx5="http://schemas.microsoft.com/office/drawing/2016/5/11/chartex" xmlns:cx6="http://schemas.microsoft.com/office/drawing/2016/5/12/chartex" xmlns:cx7="http://schemas.microsoft.com/office/drawing/2016/5/13/chartex" xmlns:cx8="http://schemas.microsoft.com/office/drawing/2016/5/14/chartex" xmlns:mc="http://schemas.openxmlformats.org/markup-compatibility/2006" xmlns:aink="http://schemas.microsoft.com/office/drawing/2016/ink" xmlns:am3d="http://schemas.microsoft.com/office/drawing/2017/model3d" xmlns:o="urn:schemas-microsoft-com:office:office" xmlns:oel="http://schemas.microsoft.com/office/2019/extlst" xmlns:r="http://schemas.openxmlformats.org/officeDocument/2006/relationships" xmlns:m="http://schemas.openxmlformats.org/officeDocument/2006/math" xmlns:v="urn:schemas-microsoft-com:vml" xmlns:wp14="http://schemas.microsoft.com/office/word/2010/wordprocessingDrawing" xmlns:wp="http://schemas.openxmlformats.org/drawingml/2006/wordprocessingDrawing" xmlns:w10="urn:schemas-microsoft-com:office:word" xmlns:w="http://schemas.openxmlformats.org/wordprocessingml/2006/main" xmlns:w14="http://schemas.microsoft.com/office/word/2010/wordml" xmlns:w15="http://schemas.microsoft.com/office/word/2012/wordml" xmlns:w16cex="http://schemas.microsoft.com/office/word/2018/wordml/cex" xmlns:w16cid="http://schemas.microsoft.com/office/word/2016/wordml/cid" xmlns:w16="http://schemas.microsoft.com/office/word/2018/wordml" xmlns:w16du="http://schemas.microsoft.com/office/word/2023/wordml/word16du" xmlns:w16sdtdh="http://schemas.microsoft.com/office/word/2020/wordml/sdtdatahash" xmlns:w16sdtfl="http://schemas.microsoft.com/office/word/2024/wordml/sdtformatlock" xmlns:w16se="http://schemas.microsoft.com/office/word/2015/wordml/symex" xmlns:wpg="http://schemas.microsoft.com/office/word/2010/wordprocessingGroup" xmlns:wpi="http://schemas.microsoft.com/office/word/2010/wordprocessingInk" xmlns:wne="http://schemas.microsoft.com/office/word/2006/wordml" xmlns:wps="http://schemas.microsoft.com/office/word/2010/wordprocessingShape" mc:Ignorable="w14 w15 w16se w16cid w16 w16cex w16sdtdh w16sdtfl w16du wp14">
   <w:footnote w:type="separator" w:id="-1">
     <w:p>
       <w:pPr>
@@ -3667,7 +3919,7 @@
 </file>
 
 <file path=word/numbering.xml><?xml version="1.0" encoding="utf-8"?>
-<w:numbering xmlns:wpc="http://schemas.microsoft.com/office/word/2010/wordprocessingCanvas" xmlns:cx="http://schemas.microsoft.com/office/drawing/2014/chartex" xmlns:cx1="http://schemas.microsoft.com/office/drawing/2015/9/8/chartex" xmlns:cx2="http://schemas.microsoft.com/office/drawing/2015/10/21/chartex" xmlns:cx3="http://schemas.microsoft.com/office/drawing/2016/5/9/chartex" xmlns:cx4="http://schemas.microsoft.com/office/drawing/2016/5/10/chartex" xmlns:cx5="http://schemas.microsoft.com/office/drawing/2016/5/11/chartex" xmlns:cx6="http://schemas.microsoft.com/office/drawing/2016/5/12/chartex" xmlns:cx7="http://schemas.microsoft.com/office/drawing/2016/5/13/chartex" xmlns:cx8="http://schemas.microsoft.com/office/drawing/2016/5/14/chartex" xmlns:mc="http://schemas.openxmlformats.org/markup-compatibility/2006" xmlns:aink="http://schemas.microsoft.com/office/drawing/2016/ink" xmlns:am3d="http://schemas.microsoft.com/office/drawing/2017/model3d" xmlns:o="urn:schemas-microsoft-com:office:office" xmlns:oel="http://schemas.microsoft.com/office/2019/extlst" xmlns:r="http://schemas.openxmlformats.org/officeDocument/2006/relationships" xmlns:m="http://schemas.openxmlformats.org/officeDocument/2006/math" xmlns:v="urn:schemas-microsoft-com:vml" xmlns:wp14="http://schemas.microsoft.com/office/word/2010/wordprocessingDrawing" xmlns:wp="http://schemas.openxmlformats.org/drawingml/2006/wordprocessingDrawing" xmlns:w10="urn:schemas-microsoft-com:office:word" xmlns:w="http://schemas.openxmlformats.org/wordprocessingml/2006/main" xmlns:w14="http://schemas.microsoft.com/office/word/2010/wordml" xmlns:w15="http://schemas.microsoft.com/office/word/2012/wordml" xmlns:w16cex="http://schemas.microsoft.com/office/word/2018/wordml/cex" xmlns:w16cid="http://schemas.microsoft.com/office/word/2016/wordml/cid" xmlns:w16="http://schemas.microsoft.com/office/word/2018/wordml" xmlns:w16du="http://schemas.microsoft.com/office/word/2023/wordml/word16du" xmlns:w16sdtdh="http://schemas.microsoft.com/office/word/2020/wordml/sdtdatahash" xmlns:w16se="http://schemas.microsoft.com/office/word/2015/wordml/symex" xmlns:wpg="http://schemas.microsoft.com/office/word/2010/wordprocessingGroup" xmlns:wpi="http://schemas.microsoft.com/office/word/2010/wordprocessingInk" xmlns:wne="http://schemas.microsoft.com/office/word/2006/wordml" xmlns:wps="http://schemas.microsoft.com/office/word/2010/wordprocessingShape" mc:Ignorable="w14 w15 w16se w16cid w16 w16cex w16sdtdh w16du wp14">
+<w:numbering xmlns:wpc="http://schemas.microsoft.com/office/word/2010/wordprocessingCanvas" xmlns:cx="http://schemas.microsoft.com/office/drawing/2014/chartex" xmlns:cx1="http://schemas.microsoft.com/office/drawing/2015/9/8/chartex" xmlns:cx2="http://schemas.microsoft.com/office/drawing/2015/10/21/chartex" xmlns:cx3="http://schemas.microsoft.com/office/drawing/2016/5/9/chartex" xmlns:cx4="http://schemas.microsoft.com/office/drawing/2016/5/10/chartex" xmlns:cx5="http://schemas.microsoft.com/office/drawing/2016/5/11/chartex" xmlns:cx6="http://schemas.microsoft.com/office/drawing/2016/5/12/chartex" xmlns:cx7="http://schemas.microsoft.com/office/drawing/2016/5/13/chartex" xmlns:cx8="http://schemas.microsoft.com/office/drawing/2016/5/14/chartex" xmlns:mc="http://schemas.openxmlformats.org/markup-compatibility/2006" xmlns:aink="http://schemas.microsoft.com/office/drawing/2016/ink" xmlns:am3d="http://schemas.microsoft.com/office/drawing/2017/model3d" xmlns:o="urn:schemas-microsoft-com:office:office" xmlns:oel="http://schemas.microsoft.com/office/2019/extlst" xmlns:r="http://schemas.openxmlformats.org/officeDocument/2006/relationships" xmlns:m="http://schemas.openxmlformats.org/officeDocument/2006/math" xmlns:v="urn:schemas-microsoft-com:vml" xmlns:wp14="http://schemas.microsoft.com/office/word/2010/wordprocessingDrawing" xmlns:wp="http://schemas.openxmlformats.org/drawingml/2006/wordprocessingDrawing" xmlns:w10="urn:schemas-microsoft-com:office:word" xmlns:w="http://schemas.openxmlformats.org/wordprocessingml/2006/main" xmlns:w14="http://schemas.microsoft.com/office/word/2010/wordml" xmlns:w15="http://schemas.microsoft.com/office/word/2012/wordml" xmlns:w16cex="http://schemas.microsoft.com/office/word/2018/wordml/cex" xmlns:w16cid="http://schemas.microsoft.com/office/word/2016/wordml/cid" xmlns:w16="http://schemas.microsoft.com/office/word/2018/wordml" xmlns:w16du="http://schemas.microsoft.com/office/word/2023/wordml/word16du" xmlns:w16sdtdh="http://schemas.microsoft.com/office/word/2020/wordml/sdtdatahash" xmlns:w16sdtfl="http://schemas.microsoft.com/office/word/2024/wordml/sdtformatlock" xmlns:w16se="http://schemas.microsoft.com/office/word/2015/wordml/symex" xmlns:wpg="http://schemas.microsoft.com/office/word/2010/wordprocessingGroup" xmlns:wpi="http://schemas.microsoft.com/office/word/2010/wordprocessingInk" xmlns:wne="http://schemas.microsoft.com/office/word/2006/wordml" xmlns:wps="http://schemas.microsoft.com/office/word/2010/wordprocessingShape" mc:Ignorable="w14 w15 w16se w16cid w16 w16cex w16sdtdh w16sdtfl w16du wp14">
   <w:abstractNum w:abstractNumId="0" w15:restartNumberingAfterBreak="0">
     <w:nsid w:val="05357EBF"/>
     <w:multiLevelType w:val="multilevel"/>
@@ -4191,7 +4443,7 @@
 </file>
 
 <file path=word/styles.xml><?xml version="1.0" encoding="utf-8"?>
-<w:styles xmlns:mc="http://schemas.openxmlformats.org/markup-compatibility/2006" xmlns:r="http://schemas.openxmlformats.org/officeDocument/2006/relationships" xmlns:w="http://schemas.openxmlformats.org/wordprocessingml/2006/main" xmlns:w14="http://schemas.microsoft.com/office/word/2010/wordml" xmlns:w15="http://schemas.microsoft.com/office/word/2012/wordml" xmlns:w16cex="http://schemas.microsoft.com/office/word/2018/wordml/cex" xmlns:w16cid="http://schemas.microsoft.com/office/word/2016/wordml/cid" xmlns:w16="http://schemas.microsoft.com/office/word/2018/wordml" xmlns:w16du="http://schemas.microsoft.com/office/word/2023/wordml/word16du" xmlns:w16sdtdh="http://schemas.microsoft.com/office/word/2020/wordml/sdtdatahash" xmlns:w16se="http://schemas.microsoft.com/office/word/2015/wordml/symex" mc:Ignorable="w14 w15 w16se w16cid w16 w16cex w16sdtdh w16du">
+<w:styles xmlns:mc="http://schemas.openxmlformats.org/markup-compatibility/2006" xmlns:r="http://schemas.openxmlformats.org/officeDocument/2006/relationships" xmlns:w="http://schemas.openxmlformats.org/wordprocessingml/2006/main" xmlns:w14="http://schemas.microsoft.com/office/word/2010/wordml" xmlns:w15="http://schemas.microsoft.com/office/word/2012/wordml" xmlns:w16cex="http://schemas.microsoft.com/office/word/2018/wordml/cex" xmlns:w16cid="http://schemas.microsoft.com/office/word/2016/wordml/cid" xmlns:w16="http://schemas.microsoft.com/office/word/2018/wordml" xmlns:w16du="http://schemas.microsoft.com/office/word/2023/wordml/word16du" xmlns:w16sdtdh="http://schemas.microsoft.com/office/word/2020/wordml/sdtdatahash" xmlns:w16sdtfl="http://schemas.microsoft.com/office/word/2024/wordml/sdtformatlock" xmlns:w16se="http://schemas.microsoft.com/office/word/2015/wordml/symex" mc:Ignorable="w14 w15 w16se w16cid w16 w16cex w16sdtdh w16sdtfl w16du">
   <w:docDefaults>
     <w:rPrDefault>
       <w:rPr>

</xml_diff>